<commit_message>
Fixed PyQt version in instructions
</commit_message>
<xml_diff>
--- a/Instructions and operation manual for RedPitaya DPLL.docx
+++ b/Instructions and operation manual for RedPitaya DPLL.docx
@@ -123,8 +123,47 @@
       </w:r>
       <w:proofErr w:type="spellEnd"/>
       <w:r>
-        <w:t xml:space="preserve"> or Python+numpy+PyQt4+Qwt might also work, but have never been tested.</w:t>
-      </w:r>
+        <w:t xml:space="preserve"> or Python</w:t>
+      </w:r>
+      <w:r>
+        <w:t xml:space="preserve"> </w:t>
+      </w:r>
+      <w:r>
+        <w:t>+</w:t>
+      </w:r>
+      <w:r>
+        <w:t xml:space="preserve"> </w:t>
+      </w:r>
+      <w:proofErr w:type="spellStart"/>
+      <w:r>
+        <w:t>numpy</w:t>
+      </w:r>
+      <w:proofErr w:type="spellEnd"/>
+      <w:r>
+        <w:t xml:space="preserve"> </w:t>
+      </w:r>
+      <w:r>
+        <w:t>+</w:t>
+      </w:r>
+      <w:r>
+        <w:t xml:space="preserve"> </w:t>
+      </w:r>
+      <w:r>
+        <w:t>PyQt</w:t>
+      </w:r>
+      <w:r>
+        <w:t xml:space="preserve">5 + </w:t>
+      </w:r>
+      <w:proofErr w:type="spellStart"/>
+      <w:r>
+        <w:t>pyqtgraph</w:t>
+      </w:r>
+      <w:proofErr w:type="spellEnd"/>
+      <w:r>
+        <w:t xml:space="preserve"> might also work, but have never been tested.</w:t>
+      </w:r>
+      <w:bookmarkStart w:id="0" w:name="_GoBack"/>
+      <w:bookmarkEnd w:id="0"/>
       <w:proofErr w:type="gramEnd"/>
     </w:p>
     <w:p>
@@ -151,12 +190,7 @@
         <w:t>red_pitaya_dpll_2017-05-31.img</w:t>
       </w:r>
       <w:r>
-        <w:t xml:space="preserve">" to a 4 GB SD card that came with the Red Pitaya.  Note that sometimes, SD cards have very slightly differing capacities, and WinDiskImager32 might give an error message saying that the image file does not fit the SD card.  If the size difference is only a very small fraction of 4 GB, you can try truncating the </w:t>
-      </w:r>
-      <w:bookmarkStart w:id="0" w:name="_GoBack"/>
-      <w:bookmarkEnd w:id="0"/>
-      <w:r>
-        <w:t>.</w:t>
+        <w:t>" to a 4 GB SD card that came with the Red Pitaya.  Note that sometimes, SD cards have very slightly differing capacities, and WinDiskImager32 might give an error message saying that the image file does not fit the SD card.  If the size difference is only a very small fraction of 4 GB, you can try truncating the .</w:t>
       </w:r>
       <w:proofErr w:type="spellStart"/>
       <w:r>
@@ -525,27 +559,14 @@
       <w:r>
         <w:t xml:space="preserve">Figure </w:t>
       </w:r>
-      <w:r>
-        <w:fldChar w:fldCharType="begin"/>
-      </w:r>
-      <w:r>
-        <w:instrText xml:space="preserve"> SEQ Figure \* ARABIC </w:instrText>
-      </w:r>
-      <w:r>
-        <w:fldChar w:fldCharType="separate"/>
-      </w:r>
-      <w:r>
-        <w:rPr>
-          <w:noProof/>
-        </w:rPr>
-        <w:t>1</w:t>
-      </w:r>
-      <w:r>
-        <w:rPr>
-          <w:noProof/>
-        </w:rPr>
-        <w:fldChar w:fldCharType="end"/>
-      </w:r>
+      <w:fldSimple w:instr=" SEQ Figure \* ARABIC ">
+        <w:r>
+          <w:rPr>
+            <w:noProof/>
+          </w:rPr>
+          <w:t>1</w:t>
+        </w:r>
+      </w:fldSimple>
       <w:r>
         <w:t xml:space="preserve"> - First window that opens after running XEM_GUI3.py, which allows connecting to a Red Pitaya on the network, and optionally updating its FGPA firmware or the TCP server running inside Linux on the </w:t>
       </w:r>
@@ -612,27 +633,14 @@
       <w:r>
         <w:t xml:space="preserve">Figure </w:t>
       </w:r>
-      <w:r>
-        <w:fldChar w:fldCharType="begin"/>
-      </w:r>
-      <w:r>
-        <w:instrText xml:space="preserve"> SEQ Figure \* ARABIC </w:instrText>
-      </w:r>
-      <w:r>
-        <w:fldChar w:fldCharType="separate"/>
-      </w:r>
-      <w:r>
-        <w:rPr>
-          <w:noProof/>
-        </w:rPr>
-        <w:t>2</w:t>
-      </w:r>
-      <w:r>
-        <w:rPr>
-          <w:noProof/>
-        </w:rPr>
-        <w:fldChar w:fldCharType="end"/>
-      </w:r>
+      <w:fldSimple w:instr=" SEQ Figure \* ARABIC ">
+        <w:r>
+          <w:rPr>
+            <w:noProof/>
+          </w:rPr>
+          <w:t>2</w:t>
+        </w:r>
+      </w:fldSimple>
       <w:r>
         <w:t xml:space="preserve"> - Example entry in Windows Firewall with advanced security (tested on Windows 10) to allow the </w:t>
       </w:r>
@@ -700,27 +708,14 @@
       <w:r>
         <w:t xml:space="preserve">Figure </w:t>
       </w:r>
-      <w:r>
-        <w:fldChar w:fldCharType="begin"/>
-      </w:r>
-      <w:r>
-        <w:instrText xml:space="preserve"> SEQ Figure \* ARABIC </w:instrText>
-      </w:r>
-      <w:r>
-        <w:fldChar w:fldCharType="separate"/>
-      </w:r>
-      <w:r>
-        <w:rPr>
-          <w:noProof/>
-        </w:rPr>
-        <w:t>3</w:t>
-      </w:r>
-      <w:r>
-        <w:rPr>
-          <w:noProof/>
-        </w:rPr>
-        <w:fldChar w:fldCharType="end"/>
-      </w:r>
+      <w:fldSimple w:instr=" SEQ Figure \* ARABIC ">
+        <w:r>
+          <w:rPr>
+            <w:noProof/>
+          </w:rPr>
+          <w:t>3</w:t>
+        </w:r>
+      </w:fldSimple>
       <w:r>
         <w:t xml:space="preserve"> - Main user interface.  Refer to the NIST digital lockbox manual</w:t>
       </w:r>
@@ -1931,7 +1926,18 @@
           <w:szCs w:val="24"/>
           <w:u w:color="386EFF"/>
         </w:rPr>
-        <w:t xml:space="preserve"> have a Python3.X folder containing a rather simple integrated development environment (IDLE) that you can use to write an run python scripts/programs. </w:t>
+        <w:t xml:space="preserve"> have a Python3.X folder containing a rather simple integrated development environment (IDLE) that you can use to write an run python </w:t>
+      </w:r>
+      <w:r>
+        <w:rPr>
+          <w:rFonts w:ascii="Helvetica" w:hAnsi="Helvetica" w:cs="Helvetica"/>
+          <w:kern w:val="1"/>
+          <w:sz w:val="24"/>
+          <w:szCs w:val="24"/>
+          <w:u w:color="386EFF"/>
+        </w:rPr>
+        <w:lastRenderedPageBreak/>
+        <w:t xml:space="preserve">scripts/programs. </w:t>
       </w:r>
     </w:p>
     <w:p>
@@ -3709,6 +3715,7 @@
           <w:kern w:val="1"/>
           <w:u w:color="386EFF"/>
         </w:rPr>
+        <w:lastRenderedPageBreak/>
         <w:t xml:space="preserve">Running the python code to connect to the </w:t>
       </w:r>
       <w:proofErr w:type="spellStart"/>

</xml_diff>